<commit_message>
Minor change to exception handling assignment doc
</commit_message>
<xml_diff>
--- a/workshop/6/ta/assignment/exception-handling/exception-handling-assignment.docx
+++ b/workshop/6/ta/assignment/exception-handling/exception-handling-assignment.docx
@@ -2344,11 +2344,9 @@
         </w:rPr>
         <w:t xml:space="preserve"> اختصاصی داریم: </w:t>
       </w:r>
-      <w:proofErr w:type="spellStart"/>
       <w:r>
         <w:t>BookNotFoundException</w:t>
       </w:r>
-      <w:proofErr w:type="spellEnd"/>
       <w:r>
         <w:rPr>
           <w:rFonts w:hint="cs"/>
@@ -2356,11 +2354,9 @@
         </w:rPr>
         <w:t xml:space="preserve"> و </w:t>
       </w:r>
-      <w:proofErr w:type="spellStart"/>
       <w:r>
         <w:t>EmptyLibraryException</w:t>
       </w:r>
-      <w:proofErr w:type="spellEnd"/>
       <w:r>
         <w:rPr>
           <w:rFonts w:hint="cs"/>
@@ -2368,11 +2364,9 @@
         </w:rPr>
         <w:t xml:space="preserve"> و </w:t>
       </w:r>
-      <w:proofErr w:type="spellStart"/>
       <w:r>
         <w:t>InvalidBookException</w:t>
       </w:r>
-      <w:proofErr w:type="spellEnd"/>
       <w:r>
         <w:rPr>
           <w:rFonts w:hint="cs"/>
@@ -2576,16 +2570,8 @@
         <w:rPr>
           <w:rFonts w:ascii="Estedad Bold" w:hAnsi="Estedad Bold" w:cs="Estedad Bold"/>
         </w:rPr>
-        <w:t xml:space="preserve">private int </w:t>
-      </w:r>
-      <w:proofErr w:type="spellStart"/>
-      <w:r>
-        <w:rPr>
-          <w:rFonts w:ascii="Estedad Bold" w:hAnsi="Estedad Bold" w:cs="Estedad Bold"/>
-        </w:rPr>
-        <w:t>pageCount</w:t>
-      </w:r>
-      <w:proofErr w:type="spellEnd"/>
+        <w:t>private int pageCount</w:t>
+      </w:r>
       <w:r>
         <w:rPr>
           <w:rFonts w:ascii="Estedad Bold" w:hAnsi="Estedad Bold" w:cs="Estedad Bold"/>
@@ -2646,65 +2632,35 @@
         <w:rPr>
           <w:rFonts w:ascii="Estedad Bold" w:hAnsi="Estedad Bold" w:cs="Estedad Bold"/>
         </w:rPr>
-        <w:t xml:space="preserve">public </w:t>
-      </w:r>
-      <w:proofErr w:type="gramStart"/>
+        <w:t>public Book(String title, int pageCount)</w:t>
+      </w:r>
       <w:r>
         <w:rPr>
           <w:rFonts w:ascii="Estedad Bold" w:hAnsi="Estedad Bold" w:cs="Estedad Bold"/>
-        </w:rPr>
-        <w:t>Book(</w:t>
-      </w:r>
-      <w:proofErr w:type="gramEnd"/>
-      <w:r>
-        <w:rPr>
-          <w:rFonts w:ascii="Estedad Bold" w:hAnsi="Estedad Bold" w:cs="Estedad Bold"/>
-        </w:rPr>
-        <w:t xml:space="preserve">String title, int </w:t>
-      </w:r>
-      <w:proofErr w:type="spellStart"/>
-      <w:r>
-        <w:rPr>
-          <w:rFonts w:ascii="Estedad Bold" w:hAnsi="Estedad Bold" w:cs="Estedad Bold"/>
-        </w:rPr>
+          <w:rtl/>
+        </w:rPr>
+        <w:t xml:space="preserve">: </w:t>
+      </w:r>
+      <w:r>
+        <w:rPr>
+          <w:rFonts w:hint="cs"/>
+          <w:rtl/>
+        </w:rPr>
+        <w:t xml:space="preserve">کانستراکتور کلاس هست که یک کتاب رو با نام </w:t>
+      </w:r>
+      <w:r>
+        <w:t>title</w:t>
+      </w:r>
+      <w:r>
+        <w:rPr>
+          <w:rFonts w:hint="cs"/>
+          <w:rtl/>
+        </w:rPr>
+        <w:t xml:space="preserve"> و تعداد صفحات </w:t>
+      </w:r>
+      <w:r>
         <w:t>pageCount</w:t>
       </w:r>
-      <w:proofErr w:type="spellEnd"/>
-      <w:r>
-        <w:rPr>
-          <w:rFonts w:ascii="Estedad Bold" w:hAnsi="Estedad Bold" w:cs="Estedad Bold"/>
-        </w:rPr>
-        <w:t>)</w:t>
-      </w:r>
-      <w:r>
-        <w:rPr>
-          <w:rFonts w:ascii="Estedad Bold" w:hAnsi="Estedad Bold" w:cs="Estedad Bold"/>
-          <w:rtl/>
-        </w:rPr>
-        <w:t xml:space="preserve">: </w:t>
-      </w:r>
-      <w:r>
-        <w:rPr>
-          <w:rFonts w:hint="cs"/>
-          <w:rtl/>
-        </w:rPr>
-        <w:t xml:space="preserve">کانستراکتور کلاس هست که یک کتاب رو با نام </w:t>
-      </w:r>
-      <w:r>
-        <w:t>title</w:t>
-      </w:r>
-      <w:r>
-        <w:rPr>
-          <w:rFonts w:hint="cs"/>
-          <w:rtl/>
-        </w:rPr>
-        <w:t xml:space="preserve"> و تعداد صفحات </w:t>
-      </w:r>
-      <w:proofErr w:type="spellStart"/>
-      <w:r>
-        <w:t>pageCount</w:t>
-      </w:r>
-      <w:proofErr w:type="spellEnd"/>
       <w:r>
         <w:rPr>
           <w:rFonts w:hint="cs"/>
@@ -2777,11 +2733,9 @@
         </w:rPr>
         <w:t xml:space="preserve"> باید یک </w:t>
       </w:r>
-      <w:proofErr w:type="spellStart"/>
       <w:r>
         <w:t>IllegalArgumentException</w:t>
       </w:r>
-      <w:proofErr w:type="spellEnd"/>
       <w:r>
         <w:rPr>
           <w:rFonts w:hint="cs"/>
@@ -2852,11 +2806,9 @@
         <w:lastRenderedPageBreak/>
         <w:t xml:space="preserve">همچنین اگه تعداد صفحات کتاب صفر یا منفی بود باید یک </w:t>
       </w:r>
-      <w:proofErr w:type="spellStart"/>
       <w:r>
         <w:t>IllegalArgumentException</w:t>
       </w:r>
-      <w:proofErr w:type="spellEnd"/>
       <w:r>
         <w:rPr>
           <w:rFonts w:hint="cs"/>
@@ -3003,81 +2955,55 @@
         <w:rPr>
           <w:rFonts w:ascii="Estedad Bold" w:hAnsi="Estedad Bold" w:cs="Estedad Bold"/>
         </w:rPr>
-        <w:t xml:space="preserve">public String </w:t>
-      </w:r>
-      <w:proofErr w:type="spellStart"/>
-      <w:proofErr w:type="gramStart"/>
+        <w:t>public String toString()</w:t>
+      </w:r>
       <w:r>
         <w:rPr>
           <w:rFonts w:ascii="Estedad Bold" w:hAnsi="Estedad Bold" w:cs="Estedad Bold"/>
-        </w:rPr>
+          <w:rtl/>
+        </w:rPr>
+        <w:t xml:space="preserve">: </w:t>
+      </w:r>
+      <w:r>
+        <w:rPr>
+          <w:rFonts w:hint="cs"/>
+          <w:rtl/>
+        </w:rPr>
+        <w:t xml:space="preserve">متد </w:t>
+      </w:r>
+      <w:r>
         <w:t>toString</w:t>
       </w:r>
-      <w:proofErr w:type="spellEnd"/>
-      <w:r>
-        <w:rPr>
-          <w:rFonts w:ascii="Estedad Bold" w:hAnsi="Estedad Bold" w:cs="Estedad Bold"/>
-        </w:rPr>
-        <w:t>(</w:t>
-      </w:r>
-      <w:proofErr w:type="gramEnd"/>
-      <w:r>
-        <w:rPr>
-          <w:rFonts w:ascii="Estedad Bold" w:hAnsi="Estedad Bold" w:cs="Estedad Bold"/>
-        </w:rPr>
-        <w:t>)</w:t>
-      </w:r>
-      <w:r>
-        <w:rPr>
-          <w:rFonts w:ascii="Estedad Bold" w:hAnsi="Estedad Bold" w:cs="Estedad Bold"/>
-          <w:rtl/>
-        </w:rPr>
-        <w:t xml:space="preserve">: </w:t>
-      </w:r>
-      <w:r>
-        <w:rPr>
-          <w:rFonts w:hint="cs"/>
-          <w:rtl/>
-        </w:rPr>
-        <w:t xml:space="preserve">متد </w:t>
-      </w:r>
-      <w:proofErr w:type="spellStart"/>
+      <w:r>
+        <w:rPr>
+          <w:rFonts w:hint="cs"/>
+          <w:rtl/>
+        </w:rPr>
+        <w:t xml:space="preserve"> باید </w:t>
+      </w:r>
+      <w:r>
+        <w:t>Override</w:t>
+      </w:r>
+      <w:r>
+        <w:rPr>
+          <w:rFonts w:hint="cs"/>
+          <w:rtl/>
+        </w:rPr>
+        <w:t xml:space="preserve"> بشه. به این شکل که اگه کتابی با عنوان </w:t>
+      </w:r>
+      <w:r>
+        <w:t>Sample Book</w:t>
+      </w:r>
+      <w:r>
+        <w:rPr>
+          <w:rFonts w:hint="cs"/>
+          <w:rtl/>
+        </w:rPr>
+        <w:t xml:space="preserve"> دارای 100 صفحه هست و متد </w:t>
+      </w:r>
       <w:r>
         <w:t>toString</w:t>
       </w:r>
-      <w:proofErr w:type="spellEnd"/>
-      <w:r>
-        <w:rPr>
-          <w:rFonts w:hint="cs"/>
-          <w:rtl/>
-        </w:rPr>
-        <w:t xml:space="preserve"> باید </w:t>
-      </w:r>
-      <w:r>
-        <w:t>Override</w:t>
-      </w:r>
-      <w:r>
-        <w:rPr>
-          <w:rFonts w:hint="cs"/>
-          <w:rtl/>
-        </w:rPr>
-        <w:t xml:space="preserve"> بشه. به این شکل که اگه کتابی با عنوان </w:t>
-      </w:r>
-      <w:r>
-        <w:t>Sample Book</w:t>
-      </w:r>
-      <w:r>
-        <w:rPr>
-          <w:rFonts w:hint="cs"/>
-          <w:rtl/>
-        </w:rPr>
-        <w:t xml:space="preserve"> دارای 100 صفحه هست و متد </w:t>
-      </w:r>
-      <w:proofErr w:type="spellStart"/>
-      <w:r>
-        <w:t>toString</w:t>
-      </w:r>
-      <w:proofErr w:type="spellEnd"/>
       <w:r>
         <w:rPr>
           <w:rFonts w:hint="cs"/>
@@ -3180,21 +3106,7 @@
         <w:rPr>
           <w:rFonts w:ascii="Estedad Bold" w:hAnsi="Estedad Bold" w:cs="Estedad Bold"/>
         </w:rPr>
-        <w:t xml:space="preserve">private </w:t>
-      </w:r>
-      <w:proofErr w:type="spellStart"/>
-      <w:r>
-        <w:rPr>
-          <w:rFonts w:ascii="Estedad Bold" w:hAnsi="Estedad Bold" w:cs="Estedad Bold"/>
-        </w:rPr>
-        <w:t>ArrayList</w:t>
-      </w:r>
-      <w:proofErr w:type="spellEnd"/>
-      <w:r>
-        <w:rPr>
-          <w:rFonts w:ascii="Estedad Bold" w:hAnsi="Estedad Bold" w:cs="Estedad Bold"/>
-        </w:rPr>
-        <w:t>&lt;Book&gt; books</w:t>
+        <w:t>private ArrayList&lt;Book&gt; books</w:t>
       </w:r>
       <w:r>
         <w:rPr>
@@ -3259,21 +3171,7 @@
         <w:rPr>
           <w:rFonts w:ascii="Estedad Bold" w:hAnsi="Estedad Bold" w:cs="Estedad Bold"/>
         </w:rPr>
-        <w:t xml:space="preserve">public </w:t>
-      </w:r>
-      <w:proofErr w:type="gramStart"/>
-      <w:r>
-        <w:rPr>
-          <w:rFonts w:ascii="Estedad Bold" w:hAnsi="Estedad Bold" w:cs="Estedad Bold"/>
-        </w:rPr>
-        <w:t>Library(</w:t>
-      </w:r>
-      <w:proofErr w:type="gramEnd"/>
-      <w:r>
-        <w:rPr>
-          <w:rFonts w:ascii="Estedad Bold" w:hAnsi="Estedad Bold" w:cs="Estedad Bold"/>
-        </w:rPr>
-        <w:t>)</w:t>
+        <w:t>public Library()</w:t>
       </w:r>
       <w:r>
         <w:rPr>
@@ -3332,97 +3230,65 @@
         <w:rPr>
           <w:rFonts w:ascii="Estedad Bold" w:hAnsi="Estedad Bold" w:cs="Estedad Bold"/>
         </w:rPr>
-        <w:t xml:space="preserve">public void </w:t>
-      </w:r>
-      <w:proofErr w:type="spellStart"/>
-      <w:proofErr w:type="gramStart"/>
+        <w:t>public void addBook(Book book) throws InvalidBookException</w:t>
+      </w:r>
       <w:r>
         <w:rPr>
           <w:rFonts w:ascii="Estedad Bold" w:hAnsi="Estedad Bold" w:cs="Estedad Bold"/>
-        </w:rPr>
-        <w:t>addBook</w:t>
-      </w:r>
-      <w:proofErr w:type="spellEnd"/>
-      <w:r>
-        <w:rPr>
-          <w:rFonts w:ascii="Estedad Bold" w:hAnsi="Estedad Bold" w:cs="Estedad Bold"/>
-        </w:rPr>
-        <w:t>(</w:t>
-      </w:r>
-      <w:proofErr w:type="gramEnd"/>
-      <w:r>
-        <w:rPr>
-          <w:rFonts w:ascii="Estedad Bold" w:hAnsi="Estedad Bold" w:cs="Estedad Bold"/>
-        </w:rPr>
-        <w:t xml:space="preserve">Book book) throws </w:t>
-      </w:r>
-      <w:proofErr w:type="spellStart"/>
-      <w:r>
-        <w:rPr>
-          <w:rFonts w:ascii="Estedad Bold" w:hAnsi="Estedad Bold" w:cs="Estedad Bold"/>
-        </w:rPr>
+          <w:rtl/>
+        </w:rPr>
+        <w:t>:</w:t>
+      </w:r>
+      <w:r>
+        <w:rPr>
+          <w:rFonts w:hint="cs"/>
+          <w:rtl/>
+        </w:rPr>
+        <w:t xml:space="preserve"> این متد سعی میکنه کتاب </w:t>
+      </w:r>
+      <w:r>
+        <w:t>book</w:t>
+      </w:r>
+      <w:r>
+        <w:rPr>
+          <w:rFonts w:hint="cs"/>
+          <w:rtl/>
+        </w:rPr>
+        <w:t xml:space="preserve"> رو به لیست </w:t>
+      </w:r>
+      <w:r>
+        <w:t>books</w:t>
+      </w:r>
+      <w:r>
+        <w:rPr>
+          <w:rFonts w:hint="cs"/>
+          <w:rtl/>
+        </w:rPr>
+        <w:t xml:space="preserve"> اضافه کنه. اگه آبجکت </w:t>
+      </w:r>
+      <w:r>
+        <w:t>book</w:t>
+      </w:r>
+      <w:r>
+        <w:rPr>
+          <w:rFonts w:hint="cs"/>
+          <w:rtl/>
+        </w:rPr>
+        <w:t xml:space="preserve"> برابر </w:t>
+      </w:r>
+      <w:r>
+        <w:t>null</w:t>
+      </w:r>
+      <w:r>
+        <w:rPr>
+          <w:rFonts w:hint="cs"/>
+          <w:rtl/>
+        </w:rPr>
+        <w:t xml:space="preserve"> باشه باید یک </w:t>
+      </w:r>
+      <w:r>
         <w:t>InvalidBookException</w:t>
       </w:r>
-      <w:proofErr w:type="spellEnd"/>
-      <w:r>
-        <w:rPr>
-          <w:rFonts w:ascii="Estedad Bold" w:hAnsi="Estedad Bold" w:cs="Estedad Bold"/>
-          <w:rtl/>
-        </w:rPr>
-        <w:t>:</w:t>
-      </w:r>
-      <w:r>
-        <w:rPr>
-          <w:rFonts w:hint="cs"/>
-          <w:rtl/>
-        </w:rPr>
-        <w:t xml:space="preserve"> این متد سعی میکنه کتاب </w:t>
-      </w:r>
-      <w:r>
-        <w:t>book</w:t>
-      </w:r>
-      <w:r>
-        <w:rPr>
-          <w:rFonts w:hint="cs"/>
-          <w:rtl/>
-        </w:rPr>
-        <w:t xml:space="preserve"> رو به لیست </w:t>
-      </w:r>
-      <w:r>
-        <w:t>books</w:t>
-      </w:r>
-      <w:r>
-        <w:rPr>
-          <w:rFonts w:hint="cs"/>
-          <w:rtl/>
-        </w:rPr>
-        <w:t xml:space="preserve"> اضافه کنه. اگه آبجکت </w:t>
-      </w:r>
-      <w:r>
-        <w:t>book</w:t>
-      </w:r>
-      <w:r>
-        <w:rPr>
-          <w:rFonts w:hint="cs"/>
-          <w:rtl/>
-        </w:rPr>
-        <w:t xml:space="preserve"> برابر </w:t>
-      </w:r>
-      <w:r>
-        <w:t>null</w:t>
-      </w:r>
-      <w:r>
-        <w:rPr>
-          <w:rFonts w:hint="cs"/>
-          <w:rtl/>
-        </w:rPr>
-        <w:t xml:space="preserve"> باشه باید یک </w:t>
-      </w:r>
-      <w:proofErr w:type="spellStart"/>
-      <w:r>
-        <w:t>InvalidBookException</w:t>
-      </w:r>
-      <w:proofErr w:type="spellEnd"/>
       <w:r>
         <w:rPr>
           <w:rFonts w:hint="cs"/>
@@ -3537,29 +3403,7 @@
         <w:rPr>
           <w:rFonts w:ascii="Estedad Bold" w:hAnsi="Estedad Bold" w:cs="Estedad Bold"/>
         </w:rPr>
-        <w:t xml:space="preserve">private Book </w:t>
-      </w:r>
-      <w:proofErr w:type="spellStart"/>
-      <w:proofErr w:type="gramStart"/>
-      <w:r>
-        <w:rPr>
-          <w:rFonts w:ascii="Estedad Bold" w:hAnsi="Estedad Bold" w:cs="Estedad Bold"/>
-        </w:rPr>
-        <w:t>findBook</w:t>
-      </w:r>
-      <w:proofErr w:type="spellEnd"/>
-      <w:r>
-        <w:rPr>
-          <w:rFonts w:ascii="Estedad Bold" w:hAnsi="Estedad Bold" w:cs="Estedad Bold"/>
-        </w:rPr>
-        <w:t>(</w:t>
-      </w:r>
-      <w:proofErr w:type="gramEnd"/>
-      <w:r>
-        <w:rPr>
-          <w:rFonts w:ascii="Estedad Bold" w:hAnsi="Estedad Bold" w:cs="Estedad Bold"/>
-        </w:rPr>
-        <w:t>String title)</w:t>
+        <w:t>private Book findBook(String title)</w:t>
       </w:r>
       <w:r>
         <w:rPr>
@@ -3619,52 +3463,8 @@
           <w:rFonts w:ascii="Estedad Bold" w:hAnsi="Estedad Bold" w:cs="Estedad Bold"/>
         </w:rPr>
         <w:lastRenderedPageBreak/>
-        <w:t xml:space="preserve">public void </w:t>
-      </w:r>
-      <w:proofErr w:type="spellStart"/>
-      <w:proofErr w:type="gramStart"/>
-      <w:r>
-        <w:rPr>
-          <w:rFonts w:ascii="Estedad Bold" w:hAnsi="Estedad Bold" w:cs="Estedad Bold"/>
-        </w:rPr>
-        <w:t>borrowBook</w:t>
-      </w:r>
-      <w:proofErr w:type="spellEnd"/>
-      <w:r>
-        <w:rPr>
-          <w:rFonts w:ascii="Estedad Bold" w:hAnsi="Estedad Bold" w:cs="Estedad Bold"/>
-        </w:rPr>
-        <w:t>(</w:t>
-      </w:r>
-      <w:proofErr w:type="gramEnd"/>
-      <w:r>
-        <w:rPr>
-          <w:rFonts w:ascii="Estedad Bold" w:hAnsi="Estedad Bold" w:cs="Estedad Bold"/>
-        </w:rPr>
-        <w:t xml:space="preserve">String title) throws </w:t>
-      </w:r>
-      <w:proofErr w:type="spellStart"/>
-      <w:r>
-        <w:rPr>
-          <w:rFonts w:ascii="Estedad Bold" w:hAnsi="Estedad Bold" w:cs="Estedad Bold"/>
-        </w:rPr>
-        <w:t>BookNotFoundException</w:t>
-      </w:r>
-      <w:proofErr w:type="spellEnd"/>
-      <w:r>
-        <w:rPr>
-          <w:rFonts w:ascii="Estedad Bold" w:hAnsi="Estedad Bold" w:cs="Estedad Bold"/>
-        </w:rPr>
-        <w:t xml:space="preserve">, </w:t>
-      </w:r>
-      <w:proofErr w:type="spellStart"/>
-      <w:r>
-        <w:rPr>
-          <w:rFonts w:ascii="Estedad Bold" w:hAnsi="Estedad Bold" w:cs="Estedad Bold"/>
-        </w:rPr>
-        <w:t>EmptyLibraryException</w:t>
-      </w:r>
-      <w:proofErr w:type="spellEnd"/>
+        <w:t>public void borrowBook(String title) throws BookNotFoundException, EmptyLibraryException</w:t>
+      </w:r>
       <w:r>
         <w:rPr>
           <w:rFonts w:ascii="Estedad Bold" w:hAnsi="Estedad Bold" w:cs="Estedad Bold"/>
@@ -3733,14 +3533,12 @@
         </w:rPr>
         <w:t xml:space="preserve"> خالی بود باید یک </w:t>
       </w:r>
-      <w:proofErr w:type="spellStart"/>
       <w:r>
         <w:t>EmptyLibraryExceptio</w:t>
       </w:r>
       <w:r>
         <w:t>n</w:t>
       </w:r>
-      <w:proofErr w:type="spellEnd"/>
       <w:r>
         <w:rPr>
           <w:rFonts w:hint="cs"/>
@@ -3817,11 +3615,9 @@
         </w:rPr>
         <w:t xml:space="preserve"> متد </w:t>
       </w:r>
-      <w:proofErr w:type="spellStart"/>
       <w:r>
         <w:t>findBook</w:t>
       </w:r>
-      <w:proofErr w:type="spellEnd"/>
       <w:r>
         <w:rPr>
           <w:rFonts w:hint="cs"/>
@@ -3849,11 +3645,9 @@
         </w:rPr>
         <w:t xml:space="preserve"> می‌گردیم. اگه چنین کتابی وجود نداشت باید یک </w:t>
       </w:r>
-      <w:proofErr w:type="spellStart"/>
       <w:r>
         <w:t>BookNotFoundException</w:t>
       </w:r>
-      <w:proofErr w:type="spellEnd"/>
       <w:r>
         <w:rPr>
           <w:rFonts w:hint="cs"/>
@@ -3964,38 +3758,8 @@
         <w:rPr>
           <w:rFonts w:ascii="Estedad Bold" w:hAnsi="Estedad Bold" w:cs="Estedad Bold"/>
         </w:rPr>
-        <w:t xml:space="preserve">public void </w:t>
-      </w:r>
-      <w:proofErr w:type="spellStart"/>
-      <w:proofErr w:type="gramStart"/>
-      <w:r>
-        <w:rPr>
-          <w:rFonts w:ascii="Estedad Bold" w:hAnsi="Estedad Bold" w:cs="Estedad Bold"/>
-        </w:rPr>
-        <w:t>returnBook</w:t>
-      </w:r>
-      <w:proofErr w:type="spellEnd"/>
-      <w:r>
-        <w:rPr>
-          <w:rFonts w:ascii="Estedad Bold" w:hAnsi="Estedad Bold" w:cs="Estedad Bold"/>
-        </w:rPr>
-        <w:t>(</w:t>
-      </w:r>
-      <w:proofErr w:type="gramEnd"/>
-      <w:r>
-        <w:rPr>
-          <w:rFonts w:ascii="Estedad Bold" w:hAnsi="Estedad Bold" w:cs="Estedad Bold"/>
-        </w:rPr>
-        <w:t xml:space="preserve">String title) throws </w:t>
-      </w:r>
-      <w:proofErr w:type="spellStart"/>
-      <w:r>
-        <w:rPr>
-          <w:rFonts w:ascii="Estedad Bold" w:hAnsi="Estedad Bold" w:cs="Estedad Bold"/>
-        </w:rPr>
-        <w:t>BookNotFoundException</w:t>
-      </w:r>
-      <w:proofErr w:type="spellEnd"/>
+        <w:t>public void returnBook(String title) throws BookNotFoundException</w:t>
+      </w:r>
       <w:r>
         <w:rPr>
           <w:rFonts w:ascii="Estedad Bold" w:hAnsi="Estedad Bold" w:cs="Estedad Bold"/>
@@ -4071,11 +3835,9 @@
         </w:rPr>
         <w:t xml:space="preserve">با صدا زدن متد </w:t>
       </w:r>
-      <w:proofErr w:type="spellStart"/>
       <w:r>
         <w:t>findBook</w:t>
       </w:r>
-      <w:proofErr w:type="spellEnd"/>
       <w:r>
         <w:rPr>
           <w:rFonts w:hint="cs"/>
@@ -4093,11 +3855,9 @@
         </w:rPr>
         <w:t xml:space="preserve"> وجود داره یا نه. اگه وجود نداشت باید یک </w:t>
       </w:r>
-      <w:proofErr w:type="spellStart"/>
       <w:r>
         <w:t>BookNotFoundException</w:t>
       </w:r>
-      <w:proofErr w:type="spellEnd"/>
       <w:r>
         <w:rPr>
           <w:rFonts w:hint="cs"/>
@@ -4187,38 +3947,8 @@
         <w:rPr>
           <w:rFonts w:ascii="Estedad Bold" w:hAnsi="Estedad Bold" w:cs="Estedad Bold"/>
         </w:rPr>
-        <w:t xml:space="preserve">public void </w:t>
-      </w:r>
-      <w:proofErr w:type="spellStart"/>
-      <w:proofErr w:type="gramStart"/>
-      <w:r>
-        <w:rPr>
-          <w:rFonts w:ascii="Estedad Bold" w:hAnsi="Estedad Bold" w:cs="Estedad Bold"/>
-        </w:rPr>
-        <w:t>listBooks</w:t>
-      </w:r>
-      <w:proofErr w:type="spellEnd"/>
-      <w:r>
-        <w:rPr>
-          <w:rFonts w:ascii="Estedad Bold" w:hAnsi="Estedad Bold" w:cs="Estedad Bold"/>
-        </w:rPr>
-        <w:t>(</w:t>
-      </w:r>
-      <w:proofErr w:type="gramEnd"/>
-      <w:r>
-        <w:rPr>
-          <w:rFonts w:ascii="Estedad Bold" w:hAnsi="Estedad Bold" w:cs="Estedad Bold"/>
-        </w:rPr>
-        <w:t xml:space="preserve">) throws </w:t>
-      </w:r>
-      <w:proofErr w:type="spellStart"/>
-      <w:r>
-        <w:rPr>
-          <w:rFonts w:ascii="Estedad Bold" w:hAnsi="Estedad Bold" w:cs="Estedad Bold"/>
-        </w:rPr>
-        <w:t>EmptyLibraryException</w:t>
-      </w:r>
-      <w:proofErr w:type="spellEnd"/>
+        <w:t>public void listBooks() throws EmptyLibraryException</w:t>
+      </w:r>
       <w:r>
         <w:rPr>
           <w:rFonts w:ascii="Estedad Bold" w:hAnsi="Estedad Bold" w:cs="Estedad Bold"/>
@@ -4280,11 +4010,9 @@
         </w:rPr>
         <w:t xml:space="preserve"> خالی بود باید یک </w:t>
       </w:r>
-      <w:proofErr w:type="spellStart"/>
       <w:r>
         <w:t>EmptyLibraryException</w:t>
       </w:r>
-      <w:proofErr w:type="spellEnd"/>
       <w:r>
         <w:rPr>
           <w:rFonts w:hint="cs"/>
@@ -4446,16 +4174,103 @@
         <w:pStyle w:val="Normal1"/>
         <w:jc w:val="both"/>
         <w:rPr>
-          <w:rFonts w:hint="cs"/>
-          <w:rtl/>
-        </w:rPr>
-      </w:pPr>
-      <w:r>
-        <w:rPr>
-          <w:rFonts w:hint="cs"/>
-          <w:rtl/>
-        </w:rPr>
-        <w:t>ابتدا پروژه رو از لینکی که براتون قرار داده شده دانلود کنین.</w:t>
+          <w:rtl/>
+        </w:rPr>
+      </w:pPr>
+      <w:r>
+        <w:rPr>
+          <w:rFonts w:hint="cs"/>
+          <w:rtl/>
+        </w:rPr>
+        <w:t xml:space="preserve">در کلاس </w:t>
+      </w:r>
+      <w:r>
+        <w:t>Main</w:t>
+      </w:r>
+      <w:r>
+        <w:rPr>
+          <w:rFonts w:hint="cs"/>
+          <w:rtl/>
+        </w:rPr>
+        <w:t xml:space="preserve"> به متد </w:t>
+      </w:r>
+      <w:r>
+        <w:t>main</w:t>
+      </w:r>
+      <w:r>
+        <w:rPr>
+          <w:rFonts w:hint="cs"/>
+          <w:rtl/>
+        </w:rPr>
+        <w:t xml:space="preserve"> </w:t>
+      </w:r>
+      <w:r>
+        <w:rPr>
+          <w:rFonts w:hint="cs"/>
+          <w:rtl/>
+        </w:rPr>
+        <w:t xml:space="preserve">(که </w:t>
+      </w:r>
+      <w:r>
+        <w:rPr>
+          <w:rFonts w:hint="cs"/>
+          <w:rtl/>
+        </w:rPr>
+        <w:t xml:space="preserve">جداگانه </w:t>
+      </w:r>
+      <w:r>
+        <w:rPr>
+          <w:rFonts w:hint="cs"/>
+          <w:rtl/>
+        </w:rPr>
+        <w:t xml:space="preserve">در اختیارتون قرار داده شده) </w:t>
+      </w:r>
+      <w:r>
+        <w:rPr>
+          <w:rFonts w:hint="cs"/>
+          <w:rtl/>
+        </w:rPr>
+        <w:t xml:space="preserve">باید بلوک‌های </w:t>
+      </w:r>
+      <w:r>
+        <w:t>try-catch</w:t>
+      </w:r>
+      <w:r>
+        <w:rPr>
+          <w:rFonts w:hint="cs"/>
+          <w:rtl/>
+        </w:rPr>
+        <w:t xml:space="preserve"> رو به شکلی اضافه کنین که با اجرای برنامه، تمام </w:t>
+      </w:r>
+      <w:r>
+        <w:t>exception</w:t>
+      </w:r>
+      <w:r>
+        <w:rPr>
+          <w:rFonts w:hint="cs"/>
+          <w:rtl/>
+        </w:rPr>
+        <w:t xml:space="preserve"> های </w:t>
+      </w:r>
+      <w:r>
+        <w:t>throw</w:t>
+      </w:r>
+      <w:r>
+        <w:rPr>
+          <w:rFonts w:hint="cs"/>
+          <w:rtl/>
+        </w:rPr>
+        <w:t xml:space="preserve"> شده، </w:t>
+      </w:r>
+      <w:r>
+        <w:t>catch</w:t>
+      </w:r>
+      <w:r>
+        <w:rPr>
+          <w:rFonts w:hint="cs"/>
+          <w:rtl/>
+        </w:rPr>
+        <w:t xml:space="preserve"> بشن و اصطلاحا برنامه کرش نکنه.</w:t>
       </w:r>
     </w:p>
     <w:p>
@@ -4471,7 +4286,7 @@
           <w:rFonts w:hint="cs"/>
           <w:rtl/>
         </w:rPr>
-        <w:t xml:space="preserve">در کلاس </w:t>
+        <w:t xml:space="preserve">دقت کنین که از کلاس </w:t>
       </w:r>
       <w:r>
         <w:t>Main</w:t>
@@ -4481,57 +4296,7 @@
           <w:rFonts w:hint="cs"/>
           <w:rtl/>
         </w:rPr>
-        <w:t xml:space="preserve"> به متد </w:t>
-      </w:r>
-      <w:r>
-        <w:t>main</w:t>
-      </w:r>
-      <w:r>
-        <w:rPr>
-          <w:rFonts w:hint="cs"/>
-          <w:rtl/>
-        </w:rPr>
-        <w:t xml:space="preserve"> باید بلوک‌های </w:t>
-      </w:r>
-      <w:r>
-        <w:t>try-catch</w:t>
-      </w:r>
-      <w:r>
-        <w:rPr>
-          <w:rFonts w:hint="cs"/>
-          <w:rtl/>
-        </w:rPr>
-        <w:t xml:space="preserve"> رو به شکلی اضافه کنین که با اجرای برنامه، تمام </w:t>
-      </w:r>
-      <w:r>
-        <w:t>exception</w:t>
-      </w:r>
-      <w:r>
-        <w:rPr>
-          <w:rFonts w:hint="cs"/>
-          <w:rtl/>
-        </w:rPr>
-        <w:t xml:space="preserve"> های </w:t>
-      </w:r>
-      <w:r>
-        <w:t>throw</w:t>
-      </w:r>
-      <w:r>
-        <w:rPr>
-          <w:rFonts w:hint="cs"/>
-          <w:rtl/>
-        </w:rPr>
-        <w:t xml:space="preserve"> شده، </w:t>
-      </w:r>
-      <w:r>
-        <w:t>catch</w:t>
-      </w:r>
-      <w:r>
-        <w:rPr>
-          <w:rFonts w:hint="cs"/>
-          <w:rtl/>
-        </w:rPr>
-        <w:t xml:space="preserve"> بشن و اصطلاحا برنامه کرش نکنه.</w:t>
+        <w:t xml:space="preserve"> نباید کدی رو حذف کنین یا ترتیب خطوط رو تغییر بدین (البته میتونین بین خطوط کد هایی رو اضافه کنین).</w:t>
       </w:r>
     </w:p>
     <w:p>
@@ -4547,41 +4312,7 @@
           <w:rFonts w:hint="cs"/>
           <w:rtl/>
         </w:rPr>
-        <w:t xml:space="preserve">دقت کنین که از کلاس </w:t>
-      </w:r>
-      <w:r>
-        <w:t>Main</w:t>
-      </w:r>
-      <w:r>
-        <w:rPr>
-          <w:rFonts w:hint="cs"/>
-          <w:rtl/>
-        </w:rPr>
-        <w:t xml:space="preserve"> نباید کدی رو حذف کنین یا ترتیب خطوط رو تغییر بدین (البته میتونین بین خطوط کد هایی رو اضافه کنین).</w:t>
-      </w:r>
-    </w:p>
-    <w:p>
-      <w:pPr>
-        <w:pStyle w:val="Normal1"/>
-        <w:jc w:val="both"/>
-        <w:rPr>
-          <w:rFonts w:hint="cs"/>
-          <w:rtl/>
-        </w:rPr>
-      </w:pPr>
-      <w:r>
-        <w:rPr>
-          <w:rFonts w:hint="cs"/>
-          <w:rtl/>
-        </w:rPr>
-        <w:t xml:space="preserve">همچنین </w:t>
-      </w:r>
-      <w:r>
-        <w:rPr>
-          <w:rFonts w:hint="cs"/>
-          <w:rtl/>
-        </w:rPr>
-        <w:t xml:space="preserve">متد </w:t>
+        <w:t xml:space="preserve">همچنین متد </w:t>
       </w:r>
       <w:r>
         <w:t>main</w:t>
@@ -4713,14 +4444,12 @@
         </w:rPr>
         <w:t xml:space="preserve">حتما متد </w:t>
       </w:r>
-      <w:proofErr w:type="spellStart"/>
       <w:r>
         <w:rPr>
           <w:rFonts w:ascii="Estedad Bold" w:hAnsi="Estedad Bold" w:cs="Estedad Bold"/>
         </w:rPr>
         <w:t>toString</w:t>
       </w:r>
-      <w:proofErr w:type="spellEnd"/>
       <w:r>
         <w:rPr>
           <w:rFonts w:ascii="Estedad Bold" w:hAnsi="Estedad Bold" w:cs="Estedad Bold"/>
@@ -4769,7 +4498,6 @@
           <w:rtl/>
         </w:rPr>
       </w:pPr>
-      <w:proofErr w:type="spellStart"/>
       <w:r>
         <w:rPr>
           <w:color w:val="BCBEC4"/>
@@ -4788,14 +4516,7 @@
         <w:rPr>
           <w:color w:val="BCBEC4"/>
         </w:rPr>
-        <w:t>.println</w:t>
-      </w:r>
-      <w:proofErr w:type="spellEnd"/>
-      <w:r>
-        <w:rPr>
-          <w:color w:val="BCBEC4"/>
-        </w:rPr>
-        <w:t>(</w:t>
+        <w:t>.println(</w:t>
       </w:r>
       <w:r>
         <w:rPr>
@@ -4822,21 +4543,7 @@
         <w:rPr>
           <w:color w:val="BCBEC4"/>
         </w:rPr>
-        <w:t xml:space="preserve">// </w:t>
-      </w:r>
-      <w:proofErr w:type="spellStart"/>
-      <w:r>
-        <w:rPr>
-          <w:color w:val="BCBEC4"/>
-        </w:rPr>
-        <w:t>System.out.println</w:t>
-      </w:r>
-      <w:proofErr w:type="spellEnd"/>
-      <w:r>
-        <w:rPr>
-          <w:color w:val="BCBEC4"/>
-        </w:rPr>
-        <w:t>("This is a sample text. " + book1);</w:t>
+        <w:t>// System.out.println("This is a sample text. " + book1);</w:t>
       </w:r>
     </w:p>
     <w:p>
@@ -4957,7 +4664,6 @@
         </w:rPr>
         <w:t>(</w:t>
       </w:r>
-      <w:proofErr w:type="spellStart"/>
       <w:r>
         <w:rPr>
           <w:color w:val="BCBEC4"/>
@@ -4968,36 +4674,14 @@
         <w:rPr>
           <w:color w:val="BCBEC4"/>
         </w:rPr>
-        <w:t>Exception</w:t>
-      </w:r>
-      <w:proofErr w:type="spellEnd"/>
+        <w:t>Exception e){</w:t>
+      </w:r>
       <w:r>
         <w:rPr>
           <w:color w:val="BCBEC4"/>
         </w:rPr>
-        <w:t xml:space="preserve"> </w:t>
-      </w:r>
-      <w:proofErr w:type="gramStart"/>
-      <w:r>
-        <w:rPr>
-          <w:color w:val="BCBEC4"/>
-        </w:rPr>
-        <w:t>e){</w:t>
-      </w:r>
-      <w:proofErr w:type="gramEnd"/>
-      <w:r>
-        <w:rPr>
-          <w:color w:val="BCBEC4"/>
-        </w:rPr>
         <w:br/>
-        <w:t xml:space="preserve">    </w:t>
-      </w:r>
-      <w:proofErr w:type="spellStart"/>
-      <w:r>
-        <w:rPr>
-          <w:color w:val="BCBEC4"/>
-        </w:rPr>
-        <w:t>System.</w:t>
+        <w:t xml:space="preserve">    System.</w:t>
       </w:r>
       <w:r>
         <w:rPr>
@@ -5011,28 +4695,7 @@
         <w:rPr>
           <w:color w:val="BCBEC4"/>
         </w:rPr>
-        <w:t>.println</w:t>
-      </w:r>
-      <w:proofErr w:type="spellEnd"/>
-      <w:r>
-        <w:rPr>
-          <w:color w:val="BCBEC4"/>
-        </w:rPr>
-        <w:t>(</w:t>
-      </w:r>
-      <w:proofErr w:type="spellStart"/>
-      <w:r>
-        <w:rPr>
-          <w:color w:val="BCBEC4"/>
-        </w:rPr>
-        <w:t>e.getMessage</w:t>
-      </w:r>
-      <w:proofErr w:type="spellEnd"/>
-      <w:r>
-        <w:rPr>
-          <w:color w:val="BCBEC4"/>
-        </w:rPr>
-        <w:t>());</w:t>
+        <w:t>.println(e.getMessage());</w:t>
       </w:r>
       <w:r>
         <w:rPr>
@@ -5046,7 +4709,6 @@
       <w:pPr>
         <w:pStyle w:val="Normal1"/>
         <w:rPr>
-          <w:rFonts w:hint="cs"/>
           <w:rtl/>
         </w:rPr>
       </w:pPr>
@@ -5085,14 +4747,7 @@
           <w:rFonts w:hint="cs"/>
           <w:rtl/>
         </w:rPr>
-        <w:t xml:space="preserve"> رو به صورت زیر ننویسین</w:t>
-      </w:r>
-      <w:r>
-        <w:rPr>
-          <w:rFonts w:hint="cs"/>
-          <w:rtl/>
-        </w:rPr>
-        <w:t xml:space="preserve"> </w:t>
+        <w:t xml:space="preserve"> رو به صورت زیر ننویسین </w:t>
       </w:r>
       <w:r>
         <w:rPr>
@@ -5176,16 +4831,8 @@
         <w:rPr>
           <w:color w:val="BCBEC4"/>
         </w:rPr>
-        <w:t xml:space="preserve">(Exception </w:t>
-      </w:r>
-      <w:proofErr w:type="gramStart"/>
-      <w:r>
-        <w:rPr>
-          <w:color w:val="BCBEC4"/>
-        </w:rPr>
-        <w:t>e){</w:t>
-      </w:r>
-      <w:proofErr w:type="gramEnd"/>
+        <w:t>(Exception e){</w:t>
+      </w:r>
       <w:r>
         <w:rPr>
           <w:color w:val="BCBEC4"/>
@@ -5224,7 +4871,6 @@
         </w:numPr>
         <w:jc w:val="both"/>
         <w:rPr>
-          <w:rFonts w:hint="cs"/>
           <w:rtl/>
         </w:rPr>
       </w:pPr>
@@ -5241,7 +4887,6 @@
         <w:pStyle w:val="Normal1"/>
         <w:jc w:val="center"/>
         <w:rPr>
-          <w:rFonts w:hint="cs"/>
           <w:rtl/>
         </w:rPr>
       </w:pPr>
@@ -5624,7 +5269,6 @@
         </w:rPr>
         <w:t xml:space="preserve"> اون </w:t>
       </w:r>
-      <w:proofErr w:type="spellStart"/>
       <w:r>
         <w:rPr>
           <w:rFonts w:ascii="Estedad Regular" w:hAnsi="Estedad Regular" w:cs="Estedad Regular"/>
@@ -5643,7 +5287,6 @@
         </w:rPr>
         <w:t>Sample</w:t>
       </w:r>
-      <w:proofErr w:type="spellEnd"/>
       <w:r>
         <w:rPr>
           <w:rFonts w:ascii="Estedad Regular" w:hAnsi="Estedad Regular" w:cs="Estedad Regular"/>
@@ -6832,6 +6475,7 @@
   <w:style w:type="character" w:default="1" w:styleId="DefaultParagraphFont">
     <w:name w:val="Default Paragraph Font"/>
     <w:uiPriority w:val="1"/>
+    <w:semiHidden/>
     <w:unhideWhenUsed/>
   </w:style>
   <w:style w:type="table" w:default="1" w:styleId="TableNormal">
@@ -7679,19 +7323,19 @@
 
 <file path=word/glossary/fontTable.xml><?xml version="1.0" encoding="utf-8"?>
 <w:fonts xmlns:mc="http://schemas.openxmlformats.org/markup-compatibility/2006" xmlns:r="http://schemas.openxmlformats.org/officeDocument/2006/relationships" xmlns:w="http://schemas.openxmlformats.org/wordprocessingml/2006/main" xmlns:w14="http://schemas.microsoft.com/office/word/2010/wordml" xmlns:w15="http://schemas.microsoft.com/office/word/2012/wordml" xmlns:w16cex="http://schemas.microsoft.com/office/word/2018/wordml/cex" xmlns:w16cid="http://schemas.microsoft.com/office/word/2016/wordml/cid" xmlns:w16="http://schemas.microsoft.com/office/word/2018/wordml" xmlns:w16du="http://schemas.microsoft.com/office/word/2023/wordml/word16du" xmlns:w16sdtdh="http://schemas.microsoft.com/office/word/2020/wordml/sdtdatahash" xmlns:w16sdtfl="http://schemas.microsoft.com/office/word/2024/wordml/sdtformatlock" xmlns:w16se="http://schemas.microsoft.com/office/word/2015/wordml/symex" mc:Ignorable="w14 w15 w16se w16cid w16 w16cex w16sdtdh w16sdtfl w16du">
+  <w:font w:name="Symbol">
+    <w:panose1 w:val="05050102010706020507"/>
+    <w:charset w:val="02"/>
+    <w:family w:val="roman"/>
+    <w:pitch w:val="variable"/>
+    <w:sig w:usb0="00000000" w:usb1="10000000" w:usb2="00000000" w:usb3="00000000" w:csb0="80000000" w:csb1="00000000"/>
+  </w:font>
   <w:font w:name="Times New Roman">
     <w:panose1 w:val="02020603050405020304"/>
     <w:charset w:val="00"/>
     <w:family w:val="roman"/>
     <w:pitch w:val="variable"/>
     <w:sig w:usb0="E0002EFF" w:usb1="C000785B" w:usb2="00000009" w:usb3="00000000" w:csb0="000001FF" w:csb1="00000000"/>
-  </w:font>
-  <w:font w:name="Symbol">
-    <w:panose1 w:val="05050102010706020507"/>
-    <w:charset w:val="02"/>
-    <w:family w:val="roman"/>
-    <w:pitch w:val="variable"/>
-    <w:sig w:usb0="00000000" w:usb1="10000000" w:usb2="00000000" w:usb3="00000000" w:csb0="80000000" w:csb1="00000000"/>
   </w:font>
   <w:font w:name="Courier New">
     <w:panose1 w:val="02070309020205020404"/>
@@ -7837,6 +7481,7 @@
     <w:rsid w:val="00550899"/>
     <w:rsid w:val="005871A1"/>
     <w:rsid w:val="00587789"/>
+    <w:rsid w:val="00612F23"/>
     <w:rsid w:val="006F3DC5"/>
     <w:rsid w:val="007133AE"/>
     <w:rsid w:val="00764F25"/>
@@ -7847,6 +7492,7 @@
     <w:rsid w:val="00B764BC"/>
     <w:rsid w:val="00C31501"/>
     <w:rsid w:val="00E44874"/>
+    <w:rsid w:val="00F62DB7"/>
     <w:rsid w:val="00F81209"/>
     <w:rsid w:val="00F87A71"/>
     <w:rsid w:val="00FD2B2B"/>

</xml_diff>